<commit_message>
UPD: Structure of docs.
</commit_message>
<xml_diff>
--- a/doc/Meetings/Susitikimo_planas-2.docx
+++ b/doc/Meetings/Susitikimo_planas-2.docx
@@ -29,6 +29,50 @@
           <w:bCs/>
           <w:lang w:val="lt-LT"/>
         </w:rPr>
+        <w:t>Susitikimo data:</w:t>
+      </w:r>
+      <w:r>
+        <w:rPr>
+          <w:lang w:val="lt-LT"/>
+        </w:rPr>
+        <w:t xml:space="preserve"> 2020-12-09 9:30.</w:t>
+      </w:r>
+    </w:p>
+    <w:p>
+      <w:pPr>
+        <w:pStyle w:val="Tekstas"/>
+        <w:rPr>
+          <w:lang w:val="lt-LT"/>
+        </w:rPr>
+      </w:pPr>
+      <w:r>
+        <w:rPr>
+          <w:b/>
+          <w:bCs/>
+          <w:lang w:val="lt-LT"/>
+        </w:rPr>
+        <w:t>Susitikimo trukmė:</w:t>
+      </w:r>
+      <w:r>
+        <w:rPr>
+          <w:lang w:val="lt-LT"/>
+        </w:rPr>
+        <w:t xml:space="preserve"> iki 30 min.</w:t>
+      </w:r>
+    </w:p>
+    <w:p>
+      <w:pPr>
+        <w:pStyle w:val="Tekstas"/>
+        <w:rPr>
+          <w:lang w:val="lt-LT"/>
+        </w:rPr>
+      </w:pPr>
+      <w:r>
+        <w:rPr>
+          <w:b/>
+          <w:bCs/>
+          <w:lang w:val="lt-LT"/>
+        </w:rPr>
         <w:t xml:space="preserve">Susitikimo tikslas: </w:t>
       </w:r>
       <w:r>
@@ -75,7 +119,21 @@
         <w:rPr>
           <w:lang w:val="lt-LT"/>
         </w:rPr>
-        <w:t>Violeta Jadzgevičienė.</w:t>
+        <w:t xml:space="preserve">Violeta </w:t>
+      </w:r>
+      <w:proofErr w:type="spellStart"/>
+      <w:r>
+        <w:rPr>
+          <w:lang w:val="lt-LT"/>
+        </w:rPr>
+        <w:t>Jadzgevičienė</w:t>
+      </w:r>
+      <w:proofErr w:type="spellEnd"/>
+      <w:r>
+        <w:rPr>
+          <w:lang w:val="lt-LT"/>
+        </w:rPr>
+        <w:t>.</w:t>
       </w:r>
     </w:p>
     <w:p>
@@ -93,7 +151,21 @@
         <w:rPr>
           <w:lang w:val="lt-LT"/>
         </w:rPr>
-        <w:t>Matas Malickas.</w:t>
+        <w:t xml:space="preserve">Matas </w:t>
+      </w:r>
+      <w:proofErr w:type="spellStart"/>
+      <w:r>
+        <w:rPr>
+          <w:lang w:val="lt-LT"/>
+        </w:rPr>
+        <w:t>Malickas</w:t>
+      </w:r>
+      <w:proofErr w:type="spellEnd"/>
+      <w:r>
+        <w:rPr>
+          <w:lang w:val="lt-LT"/>
+        </w:rPr>
+        <w:t>.</w:t>
       </w:r>
     </w:p>
     <w:p>
@@ -107,11 +179,33 @@
           <w:lang w:val="lt-LT"/>
         </w:rPr>
       </w:pPr>
+      <w:proofErr w:type="spellStart"/>
       <w:r>
         <w:rPr>
           <w:lang w:val="lt-LT"/>
         </w:rPr>
-        <w:t>Jaroslav Zinevič.</w:t>
+        <w:t>Jaroslav</w:t>
+      </w:r>
+      <w:proofErr w:type="spellEnd"/>
+      <w:r>
+        <w:rPr>
+          <w:lang w:val="lt-LT"/>
+        </w:rPr>
+        <w:t xml:space="preserve"> </w:t>
+      </w:r>
+      <w:proofErr w:type="spellStart"/>
+      <w:r>
+        <w:rPr>
+          <w:lang w:val="lt-LT"/>
+        </w:rPr>
+        <w:t>Zinevič</w:t>
+      </w:r>
+      <w:proofErr w:type="spellEnd"/>
+      <w:r>
+        <w:rPr>
+          <w:lang w:val="lt-LT"/>
+        </w:rPr>
+        <w:t>.</w:t>
       </w:r>
     </w:p>
     <w:p>
@@ -125,11 +219,33 @@
           <w:lang w:val="lt-LT"/>
         </w:rPr>
       </w:pPr>
+      <w:proofErr w:type="spellStart"/>
       <w:r>
         <w:rPr>
           <w:lang w:val="lt-LT"/>
         </w:rPr>
-        <w:t>Jegor Klimentjev.</w:t>
+        <w:t>Jegor</w:t>
+      </w:r>
+      <w:proofErr w:type="spellEnd"/>
+      <w:r>
+        <w:rPr>
+          <w:lang w:val="lt-LT"/>
+        </w:rPr>
+        <w:t xml:space="preserve"> </w:t>
+      </w:r>
+      <w:proofErr w:type="spellStart"/>
+      <w:r>
+        <w:rPr>
+          <w:lang w:val="lt-LT"/>
+        </w:rPr>
+        <w:t>Klimentjev</w:t>
+      </w:r>
+      <w:proofErr w:type="spellEnd"/>
+      <w:r>
+        <w:rPr>
+          <w:lang w:val="lt-LT"/>
+        </w:rPr>
+        <w:t>.</w:t>
       </w:r>
     </w:p>
     <w:p>
@@ -147,7 +263,21 @@
         <w:rPr>
           <w:lang w:val="lt-LT"/>
         </w:rPr>
-        <w:t>Aivaras Nakvosas.</w:t>
+        <w:t xml:space="preserve">Aivaras </w:t>
+      </w:r>
+      <w:proofErr w:type="spellStart"/>
+      <w:r>
+        <w:rPr>
+          <w:lang w:val="lt-LT"/>
+        </w:rPr>
+        <w:t>Nakvosas</w:t>
+      </w:r>
+      <w:proofErr w:type="spellEnd"/>
+      <w:r>
+        <w:rPr>
+          <w:lang w:val="lt-LT"/>
+        </w:rPr>
+        <w:t>.</w:t>
       </w:r>
     </w:p>
     <w:p>
@@ -165,39 +295,39 @@
         </w:rPr>
         <w:t xml:space="preserve">Susitikimo eiga: </w:t>
       </w:r>
+      <w:proofErr w:type="spellStart"/>
       <w:r>
         <w:rPr>
           <w:lang w:val="lt-LT"/>
         </w:rPr>
-        <w:t xml:space="preserve">Jaroslav ir Jegor parodys, kaip veikia patobulintas prototipas. Jie pasidalins savo ekrano vaizdu ZOOM platformoje ir </w:t>
+        <w:t>Jaroslav</w:t>
+      </w:r>
+      <w:proofErr w:type="spellEnd"/>
+      <w:r>
+        <w:rPr>
+          <w:lang w:val="lt-LT"/>
+        </w:rPr>
+        <w:t xml:space="preserve"> ir </w:t>
+      </w:r>
+      <w:proofErr w:type="spellStart"/>
+      <w:r>
+        <w:rPr>
+          <w:lang w:val="lt-LT"/>
+        </w:rPr>
+        <w:t>Jegor</w:t>
+      </w:r>
+      <w:proofErr w:type="spellEnd"/>
+      <w:r>
+        <w:rPr>
+          <w:lang w:val="lt-LT"/>
+        </w:rPr>
+        <w:t xml:space="preserve"> parodys, kaip veikia patobulintas prototipas. Jie pasidalins savo ekrano vaizdu ZOOM platformoje ir </w:t>
       </w:r>
       <w:r>
         <w:rPr>
           <w:lang w:val="lt-LT"/>
         </w:rPr>
         <w:t>pademonstruos naują funkcionalumą ir patobulintą sistemos vaizdą. Aivaras pateiks savo pastebėjimus bei mintis, kurios jam kilo testavimo metu.</w:t>
-      </w:r>
-    </w:p>
-    <w:p>
-      <w:pPr>
-        <w:pStyle w:val="Tekstas"/>
-        <w:rPr>
-          <w:lang w:val="lt-LT"/>
-        </w:rPr>
-      </w:pPr>
-      <w:r>
-        <w:rPr>
-          <w:b/>
-          <w:bCs/>
-          <w:lang w:val="lt-LT"/>
-        </w:rPr>
-        <w:t>Susitikimo trukmė:</w:t>
-      </w:r>
-      <w:r>
-        <w:rPr>
-          <w:lang w:val="lt-LT"/>
-        </w:rPr>
-        <w:t xml:space="preserve"> iki 30 min.</w:t>
       </w:r>
     </w:p>
     <w:p>

</xml_diff>